<commit_message>
Cap nhat lai ma ten bang
</commit_message>
<xml_diff>
--- a/FD/1412278/FD_1412278_TB.docx
+++ b/FD/1412278/FD_1412278_TB.docx
@@ -1025,6 +1025,11 @@
             <w:pPr>
               <w:pStyle w:val="MyTable"/>
             </w:pPr>
+            <w:proofErr w:type="spellStart"/>
+            <w:r>
+              <w:t>TblNCC</w:t>
+            </w:r>
+            <w:proofErr w:type="spellEnd"/>
           </w:p>
         </w:tc>
       </w:tr>
@@ -1327,10 +1332,7 @@
             </w:pPr>
             <w:proofErr w:type="spellStart"/>
             <w:r>
-              <w:t>Ma</w:t>
-            </w:r>
-            <w:r>
-              <w:t>NCC</w:t>
+              <w:t>MaNCC</w:t>
             </w:r>
             <w:proofErr w:type="spellEnd"/>
           </w:p>
@@ -1472,10 +1474,7 @@
             </w:pPr>
             <w:proofErr w:type="spellStart"/>
             <w:r>
-              <w:t>Ten</w:t>
-            </w:r>
-            <w:r>
-              <w:t>NCC</w:t>
+              <w:t>TenNCC</w:t>
             </w:r>
             <w:proofErr w:type="spellEnd"/>
           </w:p>
@@ -2070,6 +2069,9 @@
         <w:gridCol w:w="1849"/>
       </w:tblGrid>
       <w:tr>
+        <w:trPr>
+          <w:trHeight w:val="478"/>
+        </w:trPr>
         <w:tc>
           <w:tcPr>
             <w:tcW w:w="1597" w:type="dxa"/>
@@ -2104,6 +2106,11 @@
             <w:pPr>
               <w:pStyle w:val="MyTable"/>
             </w:pPr>
+            <w:proofErr w:type="spellStart"/>
+            <w:r>
+              <w:t>TblTTDatHang</w:t>
+            </w:r>
+            <w:proofErr w:type="spellEnd"/>
           </w:p>
         </w:tc>
       </w:tr>
@@ -2486,10 +2493,7 @@
             </w:r>
             <w:proofErr w:type="spellStart"/>
             <w:r>
-              <w:t>nhấ</w:t>
-            </w:r>
-            <w:r>
-              <w:t>t</w:t>
+              <w:t>nhất</w:t>
             </w:r>
             <w:proofErr w:type="spellEnd"/>
             <w:r>
@@ -3302,10 +3306,7 @@
             </w:pPr>
             <w:proofErr w:type="spellStart"/>
             <w:r>
-              <w:t>Ma</w:t>
-            </w:r>
-            <w:r>
-              <w:t>ThietBi</w:t>
+              <w:t>MaThietBi</w:t>
             </w:r>
             <w:proofErr w:type="spellEnd"/>
           </w:p>
@@ -3502,10 +3503,7 @@
             </w:r>
             <w:proofErr w:type="spellStart"/>
             <w:r>
-              <w:t>c</w:t>
-            </w:r>
-            <w:r>
-              <w:t>ủa</w:t>
+              <w:t>của</w:t>
             </w:r>
             <w:proofErr w:type="spellEnd"/>
             <w:r>
@@ -4084,12 +4082,9 @@
             </w:pPr>
             <w:proofErr w:type="spellStart"/>
             <w:r>
-              <w:t>TblNhanVien</w:t>
-            </w:r>
-            <w:proofErr w:type="spellEnd"/>
-            <w:r>
-              <w:t>_</w:t>
-            </w:r>
+              <w:t>TblCTDonHang</w:t>
+            </w:r>
+            <w:proofErr w:type="spellEnd"/>
           </w:p>
         </w:tc>
       </w:tr>
@@ -4392,10 +4387,7 @@
             </w:pPr>
             <w:proofErr w:type="spellStart"/>
             <w:r>
-              <w:t>Ma</w:t>
-            </w:r>
-            <w:r>
-              <w:t>DDH</w:t>
+              <w:t>MaDDH</w:t>
             </w:r>
             <w:proofErr w:type="spellEnd"/>
           </w:p>
@@ -4475,10 +4467,7 @@
             </w:r>
             <w:proofErr w:type="spellStart"/>
             <w:r>
-              <w:t>nhấ</w:t>
-            </w:r>
-            <w:r>
-              <w:t>t</w:t>
+              <w:t>nhất</w:t>
             </w:r>
             <w:proofErr w:type="spellEnd"/>
             <w:r>
@@ -5019,12 +5008,9 @@
             </w:pPr>
             <w:proofErr w:type="spellStart"/>
             <w:r>
-              <w:t>TblNhanVien</w:t>
-            </w:r>
-            <w:proofErr w:type="spellEnd"/>
-            <w:r>
-              <w:t>_</w:t>
-            </w:r>
+              <w:t>TblTTNhapHang</w:t>
+            </w:r>
+            <w:proofErr w:type="spellEnd"/>
           </w:p>
         </w:tc>
       </w:tr>
@@ -5473,10 +5459,7 @@
             </w:pPr>
             <w:proofErr w:type="spellStart"/>
             <w:r>
-              <w:t>T</w:t>
-            </w:r>
-            <w:r>
-              <w:t>ongTienNH</w:t>
+              <w:t>TongTienNH</w:t>
             </w:r>
             <w:proofErr w:type="spellEnd"/>
           </w:p>
@@ -6020,6 +6003,77 @@
       <w:tr>
         <w:tc>
           <w:tcPr>
+            <w:tcW w:w="1376" w:type="dxa"/>
+          </w:tcPr>
+          <w:p>
+            <w:pPr>
+              <w:pStyle w:val="MyTable"/>
+            </w:pPr>
+          </w:p>
+          <w:p>
+            <w:pPr>
+              <w:pStyle w:val="MyTable"/>
+            </w:pPr>
+          </w:p>
+        </w:tc>
+        <w:tc>
+          <w:tcPr>
+            <w:tcW w:w="2349" w:type="dxa"/>
+            <w:gridSpan w:val="3"/>
+          </w:tcPr>
+          <w:p>
+            <w:pPr>
+              <w:pStyle w:val="MyTable"/>
+            </w:pPr>
+          </w:p>
+        </w:tc>
+        <w:tc>
+          <w:tcPr>
+            <w:tcW w:w="1350" w:type="dxa"/>
+            <w:gridSpan w:val="2"/>
+          </w:tcPr>
+          <w:p>
+            <w:pPr>
+              <w:pStyle w:val="MyTable"/>
+            </w:pPr>
+          </w:p>
+        </w:tc>
+        <w:tc>
+          <w:tcPr>
+            <w:tcW w:w="1348" w:type="dxa"/>
+            <w:gridSpan w:val="2"/>
+          </w:tcPr>
+          <w:p>
+            <w:pPr>
+              <w:pStyle w:val="MyTable"/>
+            </w:pPr>
+          </w:p>
+        </w:tc>
+        <w:tc>
+          <w:tcPr>
+            <w:tcW w:w="1315" w:type="dxa"/>
+            <w:gridSpan w:val="2"/>
+          </w:tcPr>
+          <w:p>
+            <w:pPr>
+              <w:pStyle w:val="MyTable"/>
+            </w:pPr>
+          </w:p>
+        </w:tc>
+        <w:tc>
+          <w:tcPr>
+            <w:tcW w:w="1712" w:type="dxa"/>
+          </w:tcPr>
+          <w:p>
+            <w:pPr>
+              <w:pStyle w:val="MyTable"/>
+            </w:pPr>
+          </w:p>
+        </w:tc>
+      </w:tr>
+      <w:tr>
+        <w:tc>
+          <w:tcPr>
             <w:tcW w:w="1597" w:type="dxa"/>
             <w:gridSpan w:val="2"/>
             <w:shd w:val="clear" w:color="auto" w:fill="D9D9D9" w:themeFill="background1" w:themeFillShade="D9"/>
@@ -6055,12 +6109,12 @@
             </w:pPr>
             <w:proofErr w:type="spellStart"/>
             <w:r>
-              <w:t>TblNhanVien</w:t>
-            </w:r>
-            <w:proofErr w:type="spellEnd"/>
-            <w:r>
-              <w:t>_</w:t>
-            </w:r>
+              <w:t>Tbl</w:t>
+            </w:r>
+            <w:r>
+              <w:t>CTThietBi</w:t>
+            </w:r>
+            <w:proofErr w:type="spellEnd"/>
           </w:p>
         </w:tc>
       </w:tr>
@@ -6477,10 +6531,7 @@
             </w:r>
             <w:proofErr w:type="spellStart"/>
             <w:r>
-              <w:t>biệ</w:t>
-            </w:r>
-            <w:r>
-              <w:t>t</w:t>
+              <w:t>biệt</w:t>
             </w:r>
             <w:proofErr w:type="spellEnd"/>
             <w:r>
@@ -7184,6 +7235,7 @@
         </w:tc>
       </w:tr>
     </w:tbl>
+    <w:p/>
     <w:p/>
     <w:tbl>
       <w:tblPr>
@@ -7237,12 +7289,9 @@
             </w:pPr>
             <w:proofErr w:type="spellStart"/>
             <w:r>
-              <w:t>TblNhanVien</w:t>
-            </w:r>
-            <w:proofErr w:type="spellEnd"/>
-            <w:r>
-              <w:t>_</w:t>
-            </w:r>
+              <w:t>TblTTSuaChua</w:t>
+            </w:r>
+            <w:proofErr w:type="spellEnd"/>
           </w:p>
         </w:tc>
       </w:tr>
@@ -8097,8 +8146,6 @@
             <w:pPr>
               <w:pStyle w:val="MyTable"/>
             </w:pPr>
-            <w:bookmarkStart w:id="0" w:name="_GoBack"/>
-            <w:bookmarkEnd w:id="0"/>
           </w:p>
         </w:tc>
         <w:tc>
@@ -8171,7 +8218,10 @@
       </w:tr>
     </w:tbl>
     <w:p/>
-    <w:p/>
+    <w:p>
+      <w:bookmarkStart w:id="0" w:name="_GoBack"/>
+      <w:bookmarkEnd w:id="0"/>
+    </w:p>
     <w:sectPr>
       <w:pgSz w:w="11900" w:h="16840"/>
       <w:pgMar w:top="1440" w:right="1440" w:bottom="1440" w:left="1440" w:header="708" w:footer="708" w:gutter="0"/>

</xml_diff>